<commit_message>
Pequeña correccion tabla objetivos específicos
</commit_message>
<xml_diff>
--- a/docs/plan-de-proyecto/anexos/Anexo-1 objetivos_especificos_tabla.docx
+++ b/docs/plan-de-proyecto/anexos/Anexo-1 objetivos_especificos_tabla.docx
@@ -1,19 +1,24 @@
 
 <file path=word/document.xml><?xml version="1.0" encoding="utf-8"?>
-<w:document xmlns:wpc="http://schemas.microsoft.com/office/word/2010/wordprocessingCanvas" xmlns:mc="http://schemas.openxmlformats.org/markup-compatibility/2006" xmlns:o="urn:schemas-microsoft-com:office:office" xmlns:r="http://schemas.openxmlformats.org/officeDocument/2006/relationships" xmlns:m="http://schemas.openxmlformats.org/officeDocument/2006/math" xmlns:v="urn:schemas-microsoft-com:vml" xmlns:wp14="http://schemas.microsoft.com/office/word/2010/wordprocessingDrawing" xmlns:wp="http://schemas.openxmlformats.org/drawingml/2006/wordprocessingDrawing" xmlns:w10="urn:schemas-microsoft-com:office:word" xmlns:w="http://schemas.openxmlformats.org/wordprocessingml/2006/main" xmlns:w14="http://schemas.microsoft.com/office/word/2010/wordml" xmlns:w15="http://schemas.microsoft.com/office/word/2012/wordml" xmlns:wpg="http://schemas.microsoft.com/office/word/2010/wordprocessingGroup" xmlns:wpi="http://schemas.microsoft.com/office/word/2010/wordprocessingInk" xmlns:wne="http://schemas.microsoft.com/office/word/2006/wordml" xmlns:wps="http://schemas.microsoft.com/office/word/2010/wordprocessingShape" mc:Ignorable="w14 w15 wp14">
+<w:document xmlns:wpc="http://schemas.microsoft.com/office/word/2010/wordprocessingCanvas" xmlns:mo="http://schemas.microsoft.com/office/mac/office/2008/main" xmlns:mc="http://schemas.openxmlformats.org/markup-compatibility/2006" xmlns:mv="urn:schemas-microsoft-com:mac:vml" xmlns:o="urn:schemas-microsoft-com:office:office" xmlns:r="http://schemas.openxmlformats.org/officeDocument/2006/relationships" xmlns:m="http://schemas.openxmlformats.org/officeDocument/2006/math" xmlns:v="urn:schemas-microsoft-com:vml" xmlns:wp14="http://schemas.microsoft.com/office/word/2010/wordprocessingDrawing" xmlns:wp="http://schemas.openxmlformats.org/drawingml/2006/wordprocessingDrawing" xmlns:w10="urn:schemas-microsoft-com:office:word" xmlns:w="http://schemas.openxmlformats.org/wordprocessingml/2006/main" xmlns:w14="http://schemas.microsoft.com/office/word/2010/wordml" xmlns:w15="http://schemas.microsoft.com/office/word/2012/wordml" xmlns:wpg="http://schemas.microsoft.com/office/word/2010/wordprocessingGroup" xmlns:wpi="http://schemas.microsoft.com/office/word/2010/wordprocessingInk" xmlns:wne="http://schemas.microsoft.com/office/word/2006/wordml" xmlns:wps="http://schemas.microsoft.com/office/word/2010/wordprocessingShape" mc:Ignorable="w14 w15 wp14">
   <w:body>
     <w:p>
       <w:pPr>
-        <w:pStyle w:val="Ttulo1"/>
+        <w:pStyle w:val="Heading1"/>
       </w:pPr>
       <w:r>
-        <w:t>Objetivos específicos son S.M.A.R.T</w:t>
+        <w:t xml:space="preserve">Objetivos específicos </w:t>
+      </w:r>
+      <w:bookmarkStart w:id="0" w:name="_GoBack"/>
+      <w:bookmarkEnd w:id="0"/>
+      <w:r>
+        <w:t>S.M.A.R.T</w:t>
       </w:r>
     </w:p>
     <w:p/>
     <w:tbl>
       <w:tblPr>
-        <w:tblStyle w:val="Tabladelista6concolores-nfasis1"/>
+        <w:tblStyle w:val="ListTable6Colorful-Accent1"/>
         <w:tblW w:w="8937" w:type="dxa"/>
         <w:tblLook w:val="04A0" w:firstRow="1" w:lastRow="0" w:firstColumn="1" w:lastColumn="0" w:noHBand="0" w:noVBand="1"/>
       </w:tblPr>
@@ -449,10 +454,7 @@
       </w:tr>
     </w:tbl>
     <w:p/>
-    <w:p>
-      <w:bookmarkStart w:id="0" w:name="_GoBack"/>
-      <w:bookmarkEnd w:id="0"/>
-    </w:p>
+    <w:p/>
     <w:sectPr>
       <w:pgSz w:w="12240" w:h="15840"/>
       <w:pgMar w:top="1417" w:right="1701" w:bottom="1417" w:left="1701" w:header="708" w:footer="708" w:gutter="0"/>
@@ -464,7 +466,7 @@
 </file>
 
 <file path=word/numbering.xml><?xml version="1.0" encoding="utf-8"?>
-<w:numbering xmlns:wpc="http://schemas.microsoft.com/office/word/2010/wordprocessingCanvas" xmlns:mc="http://schemas.openxmlformats.org/markup-compatibility/2006" xmlns:o="urn:schemas-microsoft-com:office:office" xmlns:r="http://schemas.openxmlformats.org/officeDocument/2006/relationships" xmlns:m="http://schemas.openxmlformats.org/officeDocument/2006/math" xmlns:v="urn:schemas-microsoft-com:vml" xmlns:wp14="http://schemas.microsoft.com/office/word/2010/wordprocessingDrawing" xmlns:wp="http://schemas.openxmlformats.org/drawingml/2006/wordprocessingDrawing" xmlns:w10="urn:schemas-microsoft-com:office:word" xmlns:w="http://schemas.openxmlformats.org/wordprocessingml/2006/main" xmlns:w14="http://schemas.microsoft.com/office/word/2010/wordml" xmlns:w15="http://schemas.microsoft.com/office/word/2012/wordml" xmlns:wpg="http://schemas.microsoft.com/office/word/2010/wordprocessingGroup" xmlns:wpi="http://schemas.microsoft.com/office/word/2010/wordprocessingInk" xmlns:wne="http://schemas.microsoft.com/office/word/2006/wordml" xmlns:wps="http://schemas.microsoft.com/office/word/2010/wordprocessingShape" mc:Ignorable="w14 w15 wp14">
+<w:numbering xmlns:wpc="http://schemas.microsoft.com/office/word/2010/wordprocessingCanvas" xmlns:mo="http://schemas.microsoft.com/office/mac/office/2008/main" xmlns:mc="http://schemas.openxmlformats.org/markup-compatibility/2006" xmlns:mv="urn:schemas-microsoft-com:mac:vml" xmlns:o="urn:schemas-microsoft-com:office:office" xmlns:r="http://schemas.openxmlformats.org/officeDocument/2006/relationships" xmlns:m="http://schemas.openxmlformats.org/officeDocument/2006/math" xmlns:v="urn:schemas-microsoft-com:vml" xmlns:wp14="http://schemas.microsoft.com/office/word/2010/wordprocessingDrawing" xmlns:wp="http://schemas.openxmlformats.org/drawingml/2006/wordprocessingDrawing" xmlns:w10="urn:schemas-microsoft-com:office:word" xmlns:w="http://schemas.openxmlformats.org/wordprocessingml/2006/main" xmlns:w14="http://schemas.microsoft.com/office/word/2010/wordml" xmlns:w15="http://schemas.microsoft.com/office/word/2012/wordml" xmlns:wpg="http://schemas.microsoft.com/office/word/2010/wordprocessingGroup" xmlns:wpi="http://schemas.microsoft.com/office/word/2010/wordprocessingInk" xmlns:wne="http://schemas.microsoft.com/office/word/2006/wordml" xmlns:wps="http://schemas.microsoft.com/office/word/2010/wordprocessingShape" mc:Ignorable="w14 w15 wp14">
   <w:abstractNum w:abstractNumId="0">
     <w:nsid w:val="051C264E"/>
     <w:multiLevelType w:val="hybridMultilevel"/>
@@ -600,7 +602,7 @@
       </w:pPr>
     </w:pPrDefault>
   </w:docDefaults>
-  <w:latentStyles w:defLockedState="0" w:defUIPriority="99" w:defSemiHidden="0" w:defUnhideWhenUsed="0" w:defQFormat="0" w:count="371">
+  <w:latentStyles w:defLockedState="0" w:defUIPriority="99" w:defSemiHidden="0" w:defUnhideWhenUsed="0" w:defQFormat="0" w:count="382">
     <w:lsdException w:name="Normal" w:uiPriority="0" w:qFormat="1"/>
     <w:lsdException w:name="heading 1" w:uiPriority="9" w:qFormat="1"/>
     <w:lsdException w:name="heading 2" w:semiHidden="1" w:uiPriority="9" w:unhideWhenUsed="1" w:qFormat="1"/>
@@ -706,7 +708,6 @@
     <w:lsdException w:name="HTML Sample" w:semiHidden="1" w:unhideWhenUsed="1"/>
     <w:lsdException w:name="HTML Typewriter" w:semiHidden="1" w:unhideWhenUsed="1"/>
     <w:lsdException w:name="HTML Variable" w:semiHidden="1" w:unhideWhenUsed="1"/>
-    <w:lsdException w:name="Normal Table" w:semiHidden="1" w:unhideWhenUsed="1"/>
     <w:lsdException w:name="annotation subject" w:semiHidden="1" w:unhideWhenUsed="1"/>
     <w:lsdException w:name="No List" w:semiHidden="1" w:unhideWhenUsed="1"/>
     <w:lsdException w:name="Outline List 1" w:semiHidden="1" w:unhideWhenUsed="1"/>
@@ -752,11 +753,9 @@
     <w:lsdException w:name="Table Subtle 1" w:semiHidden="1" w:unhideWhenUsed="1"/>
     <w:lsdException w:name="Table Subtle 2" w:semiHidden="1" w:unhideWhenUsed="1"/>
     <w:lsdException w:name="Table Web 1" w:semiHidden="1" w:unhideWhenUsed="1"/>
-    <w:lsdException w:name="Table Web 2" w:semiHidden="1" w:unhideWhenUsed="1"/>
     <w:lsdException w:name="Table Web 3" w:semiHidden="1" w:unhideWhenUsed="1"/>
     <w:lsdException w:name="Balloon Text" w:semiHidden="1" w:unhideWhenUsed="1"/>
     <w:lsdException w:name="Table Grid" w:uiPriority="39"/>
-    <w:lsdException w:name="Table Theme" w:semiHidden="1" w:unhideWhenUsed="1"/>
     <w:lsdException w:name="Placeholder Text" w:semiHidden="1"/>
     <w:lsdException w:name="No Spacing" w:uiPriority="1" w:qFormat="1"/>
     <w:lsdException w:name="Light Shading" w:uiPriority="60"/>
@@ -972,6 +971,8 @@
     <w:lsdException w:name="List Table 5 Dark Accent 6" w:uiPriority="50"/>
     <w:lsdException w:name="List Table 6 Colorful Accent 6" w:uiPriority="51"/>
     <w:lsdException w:name="List Table 7 Colorful Accent 6" w:uiPriority="52"/>
+    <w:lsdException w:name="Mention" w:semiHidden="1" w:unhideWhenUsed="1"/>
+    <w:lsdException w:name="Smart Hyperlink" w:semiHidden="1" w:unhideWhenUsed="1"/>
   </w:latentStyles>
   <w:style w:type="paragraph" w:default="1" w:styleId="Normal">
     <w:name w:val="Normal"/>
@@ -987,11 +988,11 @@
       <w:lang w:val="es-ES_tradnl"/>
     </w:rPr>
   </w:style>
-  <w:style w:type="paragraph" w:styleId="Ttulo1">
+  <w:style w:type="paragraph" w:styleId="Heading1">
     <w:name w:val="heading 1"/>
     <w:basedOn w:val="Normal"/>
     <w:next w:val="Normal"/>
-    <w:link w:val="Ttulo1Car"/>
+    <w:link w:val="Heading1Char"/>
     <w:uiPriority w:val="9"/>
     <w:qFormat/>
     <w:rsid w:val="00DB735A"/>
@@ -1008,13 +1009,13 @@
       <w:szCs w:val="32"/>
     </w:rPr>
   </w:style>
-  <w:style w:type="character" w:default="1" w:styleId="Fuentedeprrafopredeter">
+  <w:style w:type="character" w:default="1" w:styleId="DefaultParagraphFont">
     <w:name w:val="Default Paragraph Font"/>
     <w:uiPriority w:val="1"/>
     <w:semiHidden/>
     <w:unhideWhenUsed/>
   </w:style>
-  <w:style w:type="table" w:default="1" w:styleId="Tablanormal">
+  <w:style w:type="table" w:default="1" w:styleId="TableNormal">
     <w:name w:val="Normal Table"/>
     <w:uiPriority w:val="99"/>
     <w:semiHidden/>
@@ -1029,15 +1030,15 @@
       </w:tblCellMar>
     </w:tblPr>
   </w:style>
-  <w:style w:type="numbering" w:default="1" w:styleId="Sinlista">
+  <w:style w:type="numbering" w:default="1" w:styleId="NoList">
     <w:name w:val="No List"/>
     <w:uiPriority w:val="99"/>
     <w:semiHidden/>
     <w:unhideWhenUsed/>
   </w:style>
-  <w:style w:type="table" w:styleId="Tablaconcuadrcula">
+  <w:style w:type="table" w:styleId="TableGrid">
     <w:name w:val="Table Grid"/>
-    <w:basedOn w:val="Tablanormal"/>
+    <w:basedOn w:val="TableNormal"/>
     <w:uiPriority w:val="39"/>
     <w:rsid w:val="00E918C7"/>
     <w:pPr>
@@ -1061,7 +1062,7 @@
       </w:tblCellMar>
     </w:tblPr>
   </w:style>
-  <w:style w:type="paragraph" w:styleId="Prrafodelista">
+  <w:style w:type="paragraph" w:styleId="ListParagraph">
     <w:name w:val="List Paragraph"/>
     <w:basedOn w:val="Normal"/>
     <w:uiPriority w:val="34"/>
@@ -1075,9 +1076,9 @@
       <w:rFonts w:asciiTheme="minorHAnsi" w:hAnsiTheme="minorHAnsi"/>
     </w:rPr>
   </w:style>
-  <w:style w:type="table" w:styleId="Tabladelista6concolores-nfasis1">
+  <w:style w:type="table" w:styleId="ListTable6Colorful-Accent1">
     <w:name w:val="List Table 6 Colorful Accent 1"/>
-    <w:basedOn w:val="Tablanormal"/>
+    <w:basedOn w:val="TableNormal"/>
     <w:uiPriority w:val="51"/>
     <w:rsid w:val="00B24FB6"/>
     <w:pPr>
@@ -1153,10 +1154,10 @@
       </w:tcPr>
     </w:tblStylePr>
   </w:style>
-  <w:style w:type="character" w:customStyle="1" w:styleId="Ttulo1Car">
-    <w:name w:val="Título 1 Car"/>
-    <w:basedOn w:val="Fuentedeprrafopredeter"/>
-    <w:link w:val="Ttulo1"/>
+  <w:style w:type="character" w:customStyle="1" w:styleId="Heading1Char">
+    <w:name w:val="Heading 1 Char"/>
+    <w:basedOn w:val="DefaultParagraphFont"/>
+    <w:link w:val="Heading1"/>
     <w:uiPriority w:val="9"/>
     <w:rsid w:val="00DB735A"/>
     <w:rPr>
@@ -1436,7 +1437,7 @@
 </file>
 
 <file path=customXml/itemProps1.xml><?xml version="1.0" encoding="utf-8"?>
-<ds:datastoreItem xmlns:ds="http://schemas.openxmlformats.org/officeDocument/2006/customXml" ds:itemID="{23CEE9C6-E1EB-43FC-BB16-3E925927B782}">
+<ds:datastoreItem xmlns:ds="http://schemas.openxmlformats.org/officeDocument/2006/customXml" ds:itemID="{00407FFB-71BB-F94D-BF7F-3A43EBAD1B6F}">
   <ds:schemaRefs>
     <ds:schemaRef ds:uri="http://schemas.openxmlformats.org/officeDocument/2006/bibliography"/>
   </ds:schemaRefs>

</xml_diff>